<commit_message>
lab5 aa final version
</commit_message>
<xml_diff>
--- a/AA/lab5/report.docx
+++ b/AA/lab5/report.docx
@@ -14,12 +14,85 @@
       </w:pPr>
       <w:bookmarkStart w:id="0" w:name="_Hlk131868329"/>
       <w:bookmarkEnd w:id="0"/>
-      <w:r>
-        <w:rPr>
-          <w:b/>
-          <w:sz w:val="32"/>
-        </w:rPr>
-        <w:t>Ministerul Educaţiei și Cercetării al Republicii Moldova</w:t>
+      <w:proofErr w:type="spellStart"/>
+      <w:r>
+        <w:rPr>
+          <w:b/>
+          <w:sz w:val="32"/>
+        </w:rPr>
+        <w:t>Ministerul</w:t>
+      </w:r>
+      <w:proofErr w:type="spellEnd"/>
+      <w:r>
+        <w:rPr>
+          <w:b/>
+          <w:sz w:val="32"/>
+        </w:rPr>
+        <w:t xml:space="preserve"> </w:t>
+      </w:r>
+      <w:proofErr w:type="spellStart"/>
+      <w:r>
+        <w:rPr>
+          <w:b/>
+          <w:sz w:val="32"/>
+        </w:rPr>
+        <w:t>Educaţiei</w:t>
+      </w:r>
+      <w:proofErr w:type="spellEnd"/>
+      <w:r>
+        <w:rPr>
+          <w:b/>
+          <w:sz w:val="32"/>
+        </w:rPr>
+        <w:t xml:space="preserve"> </w:t>
+      </w:r>
+      <w:proofErr w:type="spellStart"/>
+      <w:r>
+        <w:rPr>
+          <w:b/>
+          <w:sz w:val="32"/>
+        </w:rPr>
+        <w:t>și</w:t>
+      </w:r>
+      <w:proofErr w:type="spellEnd"/>
+      <w:r>
+        <w:rPr>
+          <w:b/>
+          <w:sz w:val="32"/>
+        </w:rPr>
+        <w:t xml:space="preserve"> </w:t>
+      </w:r>
+      <w:proofErr w:type="spellStart"/>
+      <w:r>
+        <w:rPr>
+          <w:b/>
+          <w:sz w:val="32"/>
+        </w:rPr>
+        <w:t>Cercetării</w:t>
+      </w:r>
+      <w:proofErr w:type="spellEnd"/>
+      <w:r>
+        <w:rPr>
+          <w:b/>
+          <w:sz w:val="32"/>
+        </w:rPr>
+        <w:t xml:space="preserve"> al </w:t>
+      </w:r>
+      <w:proofErr w:type="spellStart"/>
+      <w:r>
+        <w:rPr>
+          <w:b/>
+          <w:sz w:val="32"/>
+        </w:rPr>
+        <w:t>Republicii</w:t>
+      </w:r>
+      <w:proofErr w:type="spellEnd"/>
+      <w:r>
+        <w:rPr>
+          <w:b/>
+          <w:sz w:val="32"/>
+        </w:rPr>
+        <w:t xml:space="preserve"> Moldova</w:t>
       </w:r>
       <w:r>
         <w:rPr>
@@ -29,6 +102,7 @@
         </w:rPr>
         <w:t xml:space="preserve"> </w:t>
       </w:r>
+      <w:proofErr w:type="spellStart"/>
       <w:r>
         <w:rPr>
           <w:b/>
@@ -36,6 +110,7 @@
         </w:rPr>
         <w:t>Universitatea</w:t>
       </w:r>
+      <w:proofErr w:type="spellEnd"/>
       <w:r>
         <w:rPr>
           <w:b/>
@@ -44,12 +119,21 @@
         </w:rPr>
         <w:t xml:space="preserve"> </w:t>
       </w:r>
-      <w:r>
-        <w:rPr>
-          <w:b/>
-          <w:sz w:val="32"/>
-        </w:rPr>
-        <w:t>Tehnică a</w:t>
+      <w:proofErr w:type="spellStart"/>
+      <w:r>
+        <w:rPr>
+          <w:b/>
+          <w:sz w:val="32"/>
+        </w:rPr>
+        <w:t>Tehnică</w:t>
+      </w:r>
+      <w:proofErr w:type="spellEnd"/>
+      <w:r>
+        <w:rPr>
+          <w:b/>
+          <w:sz w:val="32"/>
+        </w:rPr>
+        <w:t xml:space="preserve"> a</w:t>
       </w:r>
       <w:r>
         <w:rPr>
@@ -59,6 +143,7 @@
         </w:rPr>
         <w:t xml:space="preserve"> </w:t>
       </w:r>
+      <w:proofErr w:type="spellStart"/>
       <w:r>
         <w:rPr>
           <w:b/>
@@ -66,6 +151,7 @@
         </w:rPr>
         <w:t>Moldovei</w:t>
       </w:r>
+      <w:proofErr w:type="spellEnd"/>
     </w:p>
     <w:p>
       <w:pPr>
@@ -77,6 +163,7 @@
           <w:sz w:val="32"/>
         </w:rPr>
       </w:pPr>
+      <w:proofErr w:type="spellStart"/>
       <w:r>
         <w:rPr>
           <w:b/>
@@ -84,6 +171,7 @@
         </w:rPr>
         <w:t>Facultatea</w:t>
       </w:r>
+      <w:proofErr w:type="spellEnd"/>
       <w:r>
         <w:rPr>
           <w:b/>
@@ -92,12 +180,21 @@
         </w:rPr>
         <w:t xml:space="preserve"> </w:t>
       </w:r>
-      <w:r>
-        <w:rPr>
-          <w:b/>
-          <w:sz w:val="32"/>
-        </w:rPr>
-        <w:t>Calculatoare,</w:t>
+      <w:proofErr w:type="spellStart"/>
+      <w:r>
+        <w:rPr>
+          <w:b/>
+          <w:sz w:val="32"/>
+        </w:rPr>
+        <w:t>Calculatoare</w:t>
+      </w:r>
+      <w:proofErr w:type="spellEnd"/>
+      <w:r>
+        <w:rPr>
+          <w:b/>
+          <w:sz w:val="32"/>
+        </w:rPr>
+        <w:t>,</w:t>
       </w:r>
       <w:r>
         <w:rPr>
@@ -107,6 +204,7 @@
         </w:rPr>
         <w:t xml:space="preserve"> </w:t>
       </w:r>
+      <w:proofErr w:type="spellStart"/>
       <w:r>
         <w:rPr>
           <w:b/>
@@ -114,6 +212,7 @@
         </w:rPr>
         <w:t>Informatică</w:t>
       </w:r>
+      <w:proofErr w:type="spellEnd"/>
       <w:r>
         <w:rPr>
           <w:b/>
@@ -122,6 +221,7 @@
         </w:rPr>
         <w:t xml:space="preserve"> </w:t>
       </w:r>
+      <w:proofErr w:type="spellStart"/>
       <w:r>
         <w:rPr>
           <w:b/>
@@ -129,6 +229,7 @@
         </w:rPr>
         <w:t>și</w:t>
       </w:r>
+      <w:proofErr w:type="spellEnd"/>
       <w:r>
         <w:rPr>
           <w:b/>
@@ -137,6 +238,7 @@
         </w:rPr>
         <w:t xml:space="preserve"> </w:t>
       </w:r>
+      <w:proofErr w:type="spellStart"/>
       <w:r>
         <w:rPr>
           <w:b/>
@@ -144,6 +246,7 @@
         </w:rPr>
         <w:t>Microelectronică</w:t>
       </w:r>
+      <w:proofErr w:type="spellEnd"/>
     </w:p>
     <w:p>
       <w:pPr>
@@ -305,14 +408,22 @@
         <w:rPr>
           <w:sz w:val="52"/>
         </w:rPr>
-        <w:t xml:space="preserve"> W</w:t>
-      </w:r>
+        <w:t xml:space="preserve"> </w:t>
+      </w:r>
+      <w:proofErr w:type="spellStart"/>
       <w:r>
         <w:rPr>
           <w:sz w:val="52"/>
         </w:rPr>
+        <w:t>W</w:t>
+      </w:r>
+      <w:r>
+        <w:rPr>
+          <w:sz w:val="52"/>
+        </w:rPr>
         <w:t>arshall</w:t>
       </w:r>
+      <w:proofErr w:type="spellEnd"/>
       <w:r>
         <w:rPr>
           <w:sz w:val="52"/>
@@ -383,11 +494,19 @@
           <w:sz w:val="36"/>
         </w:rPr>
       </w:pPr>
+      <w:proofErr w:type="spellStart"/>
       <w:r>
         <w:rPr>
           <w:sz w:val="36"/>
         </w:rPr>
-        <w:t>st. gr. FAF-213                                                       Konjevic Alexandra</w:t>
+        <w:t>st.</w:t>
+      </w:r>
+      <w:proofErr w:type="spellEnd"/>
+      <w:r>
+        <w:rPr>
+          <w:sz w:val="36"/>
+        </w:rPr>
+        <w:t xml:space="preserve"> gr. FAF-213                                                       Konjevic Alexandra</w:t>
       </w:r>
     </w:p>
     <w:p>
@@ -426,19 +545,35 @@
           <w:sz w:val="36"/>
         </w:rPr>
       </w:pPr>
+      <w:proofErr w:type="spellStart"/>
       <w:r>
         <w:rPr>
           <w:sz w:val="36"/>
         </w:rPr>
-        <w:t>asist. univ.</w:t>
-      </w:r>
+        <w:t>asist</w:t>
+      </w:r>
+      <w:proofErr w:type="spellEnd"/>
       <w:r>
         <w:rPr>
           <w:sz w:val="36"/>
         </w:rPr>
+        <w:t>. univ.</w:t>
+      </w:r>
+      <w:r>
+        <w:rPr>
+          <w:sz w:val="36"/>
+        </w:rPr>
         <w:tab/>
-        <w:t xml:space="preserve">      Fiștic</w:t>
-      </w:r>
+        <w:t xml:space="preserve">      </w:t>
+      </w:r>
+      <w:proofErr w:type="spellStart"/>
+      <w:r>
+        <w:rPr>
+          <w:sz w:val="36"/>
+        </w:rPr>
+        <w:t>Fiștic</w:t>
+      </w:r>
+      <w:proofErr w:type="spellEnd"/>
       <w:r>
         <w:rPr>
           <w:spacing w:val="-2"/>
@@ -446,12 +581,14 @@
         </w:rPr>
         <w:t xml:space="preserve"> </w:t>
       </w:r>
+      <w:proofErr w:type="spellStart"/>
       <w:r>
         <w:rPr>
           <w:sz w:val="36"/>
         </w:rPr>
         <w:t>Cristofor</w:t>
       </w:r>
+      <w:proofErr w:type="spellEnd"/>
     </w:p>
     <w:p>
       <w:pPr>
@@ -483,6 +620,7 @@
           <w:szCs w:val="20"/>
         </w:rPr>
       </w:pPr>
+      <w:proofErr w:type="spellStart"/>
       <w:r>
         <w:rPr>
           <w:sz w:val="32"/>
@@ -490,6 +628,7 @@
         </w:rPr>
         <w:t>Chişinău</w:t>
       </w:r>
+      <w:proofErr w:type="spellEnd"/>
       <w:r>
         <w:rPr>
           <w:spacing w:val="1"/>
@@ -610,14 +749,37 @@
           <w:sz w:val="28"/>
           <w:szCs w:val="28"/>
         </w:rPr>
-        <w:t xml:space="preserve">searching in graphs or trees: </w:t>
-      </w:r>
-      <w:r>
-        <w:rPr>
-          <w:sz w:val="28"/>
-          <w:szCs w:val="28"/>
-        </w:rPr>
-        <w:t>Depth First Search and Breadth First Search</w:t>
+        <w:t xml:space="preserve">finding the shortest paths in graph: </w:t>
+      </w:r>
+      <w:r>
+        <w:rPr>
+          <w:sz w:val="28"/>
+          <w:szCs w:val="28"/>
+        </w:rPr>
+        <w:t>Dijkstra's and Floyd</w:t>
+      </w:r>
+      <w:r>
+        <w:rPr>
+          <w:sz w:val="28"/>
+          <w:szCs w:val="28"/>
+        </w:rPr>
+        <w:t>-</w:t>
+      </w:r>
+      <w:proofErr w:type="spellStart"/>
+      <w:r>
+        <w:rPr>
+          <w:sz w:val="28"/>
+          <w:szCs w:val="28"/>
+        </w:rPr>
+        <w:t>Warshall</w:t>
+      </w:r>
+      <w:proofErr w:type="spellEnd"/>
+      <w:r>
+        <w:rPr>
+          <w:sz w:val="28"/>
+          <w:szCs w:val="28"/>
+        </w:rPr>
+        <w:t xml:space="preserve"> algorithms</w:t>
       </w:r>
       <w:r>
         <w:rPr>
@@ -866,7 +1028,39 @@
           <w:sz w:val="28"/>
           <w:szCs w:val="28"/>
         </w:rPr>
-        <w:t xml:space="preserve">The Dijkstra and Floyd-Warshall algorithms are two of the most well-known and widely used algorithms in computer science. These algorithms are used to find the shortest paths in weighted graphs, which is a fundamental problem in many applications, such as network routing, transportation planning, and social network analysis. The Dijkstra algorithm is used to find the shortest path between two vertices in a graph, while the Floyd-Warshall algorithm is used to find the shortest paths between all pairs of vertices in a graph. In this report, </w:t>
+        <w:t>The Dijkstra and Floyd-</w:t>
+      </w:r>
+      <w:proofErr w:type="spellStart"/>
+      <w:r>
+        <w:rPr>
+          <w:sz w:val="28"/>
+          <w:szCs w:val="28"/>
+        </w:rPr>
+        <w:t>Warshall</w:t>
+      </w:r>
+      <w:proofErr w:type="spellEnd"/>
+      <w:r>
+        <w:rPr>
+          <w:sz w:val="28"/>
+          <w:szCs w:val="28"/>
+        </w:rPr>
+        <w:t xml:space="preserve"> algorithms are two of the most well-known and widely used algorithms in computer science. These algorithms are used to find the shortest paths in weighted graphs, which is a fundamental problem in many applications, such as network routing, transportation planning, and social network analysis. The Dijkstra algorithm is used to find the shortest path between two vertices in a graph, while the Floyd-</w:t>
+      </w:r>
+      <w:proofErr w:type="spellStart"/>
+      <w:r>
+        <w:rPr>
+          <w:sz w:val="28"/>
+          <w:szCs w:val="28"/>
+        </w:rPr>
+        <w:t>Warshall</w:t>
+      </w:r>
+      <w:proofErr w:type="spellEnd"/>
+      <w:r>
+        <w:rPr>
+          <w:sz w:val="28"/>
+          <w:szCs w:val="28"/>
+        </w:rPr>
+        <w:t xml:space="preserve"> algorithm is used to find the shortest paths between all pairs of vertices in a graph. In this report, </w:t>
       </w:r>
       <w:r>
         <w:rPr>
@@ -916,7 +1110,23 @@
           <w:szCs w:val="28"/>
         </w:rPr>
         <w:lastRenderedPageBreak/>
-        <w:t>requirements. This report aims to provide a comprehensive overview of the Dijkstra and Floyd-Warshall algorithms and their practical relevance, as well as to highlight their importance in the field of computer science.</w:t>
+        <w:t>requirements. This report aims to provide a comprehensive overview of the Dijkstra and Floyd-</w:t>
+      </w:r>
+      <w:proofErr w:type="spellStart"/>
+      <w:r>
+        <w:rPr>
+          <w:sz w:val="28"/>
+          <w:szCs w:val="28"/>
+        </w:rPr>
+        <w:t>Warshall</w:t>
+      </w:r>
+      <w:proofErr w:type="spellEnd"/>
+      <w:r>
+        <w:rPr>
+          <w:sz w:val="28"/>
+          <w:szCs w:val="28"/>
+        </w:rPr>
+        <w:t xml:space="preserve"> algorithms and their practical relevance, as well as to highlight their importance in the field of computer science.</w:t>
       </w:r>
     </w:p>
     <w:p>
@@ -1020,8 +1230,37 @@
           <w:sz w:val="28"/>
           <w:szCs w:val="28"/>
         </w:rPr>
-        <w:t>I generated random graphs of lengths from 500 vertexes to 7000. For each graph I measured the time of executing of functions `</w:t>
-      </w:r>
+        <w:t xml:space="preserve">I generated random graphs of lengths from </w:t>
+      </w:r>
+      <w:r>
+        <w:rPr>
+          <w:sz w:val="28"/>
+          <w:szCs w:val="28"/>
+        </w:rPr>
+        <w:t>1</w:t>
+      </w:r>
+      <w:r>
+        <w:rPr>
+          <w:sz w:val="28"/>
+          <w:szCs w:val="28"/>
+        </w:rPr>
+        <w:t>00 vertexes to 700</w:t>
+      </w:r>
+      <w:r>
+        <w:rPr>
+          <w:sz w:val="28"/>
+          <w:szCs w:val="28"/>
+        </w:rPr>
+        <w:t>, with the step 100</w:t>
+      </w:r>
+      <w:r>
+        <w:rPr>
+          <w:sz w:val="28"/>
+          <w:szCs w:val="28"/>
+        </w:rPr>
+        <w:t>. For each graph I measured the time of executing of functions `</w:t>
+      </w:r>
+      <w:proofErr w:type="spellStart"/>
       <w:r>
         <w:rPr>
           <w:sz w:val="28"/>
@@ -1029,6 +1268,7 @@
         </w:rPr>
         <w:t>dijkstra</w:t>
       </w:r>
+      <w:proofErr w:type="spellEnd"/>
       <w:r>
         <w:rPr>
           <w:sz w:val="28"/>
@@ -1036,6 +1276,7 @@
         </w:rPr>
         <w:t>` and `</w:t>
       </w:r>
+      <w:proofErr w:type="spellStart"/>
       <w:r>
         <w:rPr>
           <w:sz w:val="28"/>
@@ -1043,6 +1284,7 @@
         </w:rPr>
         <w:t>floyd-warshall</w:t>
       </w:r>
+      <w:proofErr w:type="spellEnd"/>
       <w:r>
         <w:rPr>
           <w:sz w:val="28"/>
@@ -1103,6 +1345,7 @@
         </w:rPr>
         <w:t>First of all, I used python library `</w:t>
       </w:r>
+      <w:proofErr w:type="spellStart"/>
       <w:r>
         <w:rPr>
           <w:sz w:val="28"/>
@@ -1110,6 +1353,7 @@
         </w:rPr>
         <w:t>networkx</w:t>
       </w:r>
+      <w:proofErr w:type="spellEnd"/>
       <w:r>
         <w:rPr>
           <w:sz w:val="28"/>
@@ -1238,28 +1482,6 @@
     </w:p>
     <w:p>
       <w:pPr>
-        <w:spacing w:line="360" w:lineRule="auto"/>
-        <w:ind w:right="-432"/>
-        <w:jc w:val="both"/>
-        <w:rPr>
-          <w:sz w:val="28"/>
-          <w:szCs w:val="28"/>
-        </w:rPr>
-      </w:pPr>
-    </w:p>
-    <w:p>
-      <w:pPr>
-        <w:spacing w:line="360" w:lineRule="auto"/>
-        <w:ind w:right="-432"/>
-        <w:jc w:val="both"/>
-        <w:rPr>
-          <w:sz w:val="28"/>
-          <w:szCs w:val="28"/>
-        </w:rPr>
-      </w:pPr>
-    </w:p>
-    <w:p>
-      <w:pPr>
         <w:pStyle w:val="ListParagraph"/>
         <w:numPr>
           <w:ilvl w:val="0"/>
@@ -1282,6 +1504,7 @@
           <w:sz w:val="32"/>
           <w:szCs w:val="32"/>
         </w:rPr>
+        <w:lastRenderedPageBreak/>
         <w:t>Dijkstra</w:t>
       </w:r>
       <w:r>
@@ -1495,7 +1718,23 @@
           <w:sz w:val="28"/>
           <w:szCs w:val="28"/>
         </w:rPr>
-        <w:t>Dijkstra's algorithm is a well-known algorithm in computer science that is used to find the shortest path between two nodes in a weighted graph. The algorithm was named after its inventor, Dutch computer scientist Edsger W. Dijkstra.</w:t>
+        <w:t xml:space="preserve">Dijkstra's algorithm is a well-known algorithm in computer science that is used to find the shortest path between two nodes in a weighted graph. The algorithm was named after its inventor, Dutch computer scientist </w:t>
+      </w:r>
+      <w:proofErr w:type="spellStart"/>
+      <w:r>
+        <w:rPr>
+          <w:sz w:val="28"/>
+          <w:szCs w:val="28"/>
+        </w:rPr>
+        <w:t>Edsger</w:t>
+      </w:r>
+      <w:proofErr w:type="spellEnd"/>
+      <w:r>
+        <w:rPr>
+          <w:sz w:val="28"/>
+          <w:szCs w:val="28"/>
+        </w:rPr>
+        <w:t xml:space="preserve"> W. Dijkstra.</w:t>
       </w:r>
     </w:p>
     <w:p>
@@ -1514,7 +1753,7 @@
           <w:sz w:val="28"/>
           <w:szCs w:val="28"/>
         </w:rPr>
-        <w:t xml:space="preserve">The algorithm works by starting at the source node and calculating the shortest path to all other nodes in the graph. It maintains a set of nodes that have </w:t>
+        <w:t xml:space="preserve">The algorithm works by starting at the source node and calculating the shortest path to all other nodes in the graph. It maintains a set of nodes that have already been visited and a set of nodes that have not yet been visited. At each step, </w:t>
       </w:r>
       <w:r>
         <w:rPr>
@@ -1522,7 +1761,7 @@
           <w:szCs w:val="28"/>
         </w:rPr>
         <w:lastRenderedPageBreak/>
-        <w:t>already been visited and a set of nodes that have not yet been visited. At each step, it selects the node with the shortest distance from the source node that has not yet been visited and adds it to the set of visited nodes. It then updates the distance to all adjacent nodes that have not yet been visited by adding the distance from the current node to the adjacent node to the distance from the source node to the current node. If the new distance is shorter than the previous distance, the new distance is assigned to the adjacent node.</w:t>
+        <w:t>it selects the node with the shortest distance from the source node that has not yet been visited and adds it to the set of visited nodes. It then updates the distance to all adjacent nodes that have not yet been visited by adding the distance from the current node to the adjacent node to the distance from the source node to the current node. If the new distance is shorter than the previous distance, the new distance is assigned to the adjacent node.</w:t>
       </w:r>
     </w:p>
     <w:p>
@@ -1560,7 +1799,39 @@
           <w:sz w:val="28"/>
           <w:szCs w:val="28"/>
         </w:rPr>
-        <w:t>Dijkstra's algorithm is guaranteed to find the shortest path between the source node and any other node in the graph if no negative edge weights are present in the graph. The time complexity of Dijkstra's algorithm is O(|V|^2) for a graph with |V| nodes using a simple implementation, but more efficient implementations exist that can reduce the time complexity to O(|E| + |V|log|V|) using a priority queue.</w:t>
+        <w:t xml:space="preserve">Dijkstra's algorithm is guaranteed to find the shortest path between the source node and any other node in the graph if no negative edge weights are present in the graph. The time complexity of Dijkstra's algorithm is O(|V|^2) for a graph with |V| nodes using a simple implementation, but more efficient implementations exist that can reduce the time complexity to </w:t>
+      </w:r>
+      <w:proofErr w:type="gramStart"/>
+      <w:r>
+        <w:rPr>
+          <w:sz w:val="28"/>
+          <w:szCs w:val="28"/>
+        </w:rPr>
+        <w:t>O(</w:t>
+      </w:r>
+      <w:proofErr w:type="gramEnd"/>
+      <w:r>
+        <w:rPr>
+          <w:sz w:val="28"/>
+          <w:szCs w:val="28"/>
+        </w:rPr>
+        <w:t>|E| + |</w:t>
+      </w:r>
+      <w:proofErr w:type="spellStart"/>
+      <w:r>
+        <w:rPr>
+          <w:sz w:val="28"/>
+          <w:szCs w:val="28"/>
+        </w:rPr>
+        <w:t>V|log|V</w:t>
+      </w:r>
+      <w:proofErr w:type="spellEnd"/>
+      <w:r>
+        <w:rPr>
+          <w:sz w:val="28"/>
+          <w:szCs w:val="28"/>
+        </w:rPr>
+        <w:t>|) using a priority queue.</w:t>
       </w:r>
     </w:p>
     <w:p>
@@ -1581,8 +1852,8 @@
         </w:rPr>
         <w:drawing>
           <wp:inline distT="0" distB="0" distL="0" distR="0" wp14:anchorId="09D37E35" wp14:editId="0EC7AFA2">
-            <wp:extent cx="1838582" cy="1543265"/>
-            <wp:effectExtent l="0" t="0" r="9525" b="0"/>
+            <wp:extent cx="2232660" cy="1874045"/>
+            <wp:effectExtent l="0" t="0" r="0" b="0"/>
             <wp:docPr id="918715815" name="Picture 1"/>
             <wp:cNvGraphicFramePr>
               <a:graphicFrameLocks xmlns:a="http://schemas.openxmlformats.org/drawingml/2006/main" noChangeAspect="1"/>
@@ -1603,7 +1874,7 @@
                   <pic:spPr>
                     <a:xfrm>
                       <a:off x="0" y="0"/>
-                      <a:ext cx="1838582" cy="1543265"/>
+                      <a:ext cx="2237253" cy="1877900"/>
                     </a:xfrm>
                     <a:prstGeom prst="rect">
                       <a:avLst/>
@@ -1821,7 +2092,27 @@
           <w:sz w:val="32"/>
           <w:szCs w:val="32"/>
         </w:rPr>
-        <w:t xml:space="preserve">Floyd-Warshall </w:t>
+        <w:t>Floyd-</w:t>
+      </w:r>
+      <w:proofErr w:type="spellStart"/>
+      <w:r>
+        <w:rPr>
+          <w:b/>
+          <w:bCs/>
+          <w:sz w:val="32"/>
+          <w:szCs w:val="32"/>
+        </w:rPr>
+        <w:t>Warshall</w:t>
+      </w:r>
+      <w:proofErr w:type="spellEnd"/>
+      <w:r>
+        <w:rPr>
+          <w:b/>
+          <w:bCs/>
+          <w:sz w:val="32"/>
+          <w:szCs w:val="32"/>
+        </w:rPr>
+        <w:t xml:space="preserve"> </w:t>
       </w:r>
       <w:r>
         <w:rPr>
@@ -1936,7 +2227,27 @@
           <w:sz w:val="28"/>
           <w:szCs w:val="28"/>
         </w:rPr>
-        <w:t xml:space="preserve">Floyd-Warshall </w:t>
+        <w:t>Floyd-</w:t>
+      </w:r>
+      <w:proofErr w:type="spellStart"/>
+      <w:r>
+        <w:rPr>
+          <w:i/>
+          <w:iCs/>
+          <w:sz w:val="28"/>
+          <w:szCs w:val="28"/>
+        </w:rPr>
+        <w:t>Warshall</w:t>
+      </w:r>
+      <w:proofErr w:type="spellEnd"/>
+      <w:r>
+        <w:rPr>
+          <w:i/>
+          <w:iCs/>
+          <w:sz w:val="28"/>
+          <w:szCs w:val="28"/>
+        </w:rPr>
+        <w:t xml:space="preserve"> </w:t>
       </w:r>
       <w:r>
         <w:rPr>
@@ -2009,7 +2320,39 @@
           <w:sz w:val="28"/>
           <w:szCs w:val="28"/>
         </w:rPr>
-        <w:t>The Floyd-Warshall algorithm is a well-known algorithm in computer science that is used to find the shortest paths between all pairs of vertices in a weighted graph. The algorithm was named after its inventors, Robert Floyd and Stephen Warshall.</w:t>
+        <w:t>The Floyd-</w:t>
+      </w:r>
+      <w:proofErr w:type="spellStart"/>
+      <w:r>
+        <w:rPr>
+          <w:sz w:val="28"/>
+          <w:szCs w:val="28"/>
+        </w:rPr>
+        <w:t>Warshall</w:t>
+      </w:r>
+      <w:proofErr w:type="spellEnd"/>
+      <w:r>
+        <w:rPr>
+          <w:sz w:val="28"/>
+          <w:szCs w:val="28"/>
+        </w:rPr>
+        <w:t xml:space="preserve"> algorithm is a well-known algorithm in computer science that is used to find the shortest paths between all pairs of vertices in a weighted graph. The algorithm was named after its inventors, Robert Floyd and Stephen </w:t>
+      </w:r>
+      <w:proofErr w:type="spellStart"/>
+      <w:r>
+        <w:rPr>
+          <w:sz w:val="28"/>
+          <w:szCs w:val="28"/>
+        </w:rPr>
+        <w:t>Warshall</w:t>
+      </w:r>
+      <w:proofErr w:type="spellEnd"/>
+      <w:r>
+        <w:rPr>
+          <w:sz w:val="28"/>
+          <w:szCs w:val="28"/>
+        </w:rPr>
+        <w:t>.</w:t>
       </w:r>
     </w:p>
     <w:p>
@@ -2047,7 +2390,23 @@
           <w:sz w:val="28"/>
           <w:szCs w:val="28"/>
         </w:rPr>
-        <w:t>More specifically, for each intermediate vertex k, the algorithm updates the distance between vertices i and j as follows:</w:t>
+        <w:t xml:space="preserve">More specifically, for each intermediate vertex k, the algorithm updates the distance between vertices </w:t>
+      </w:r>
+      <w:proofErr w:type="spellStart"/>
+      <w:r>
+        <w:rPr>
+          <w:sz w:val="28"/>
+          <w:szCs w:val="28"/>
+        </w:rPr>
+        <w:t>i</w:t>
+      </w:r>
+      <w:proofErr w:type="spellEnd"/>
+      <w:r>
+        <w:rPr>
+          <w:sz w:val="28"/>
+          <w:szCs w:val="28"/>
+        </w:rPr>
+        <w:t xml:space="preserve"> and j as follows:</w:t>
       </w:r>
     </w:p>
     <w:p>
@@ -2066,7 +2425,55 @@
           <w:sz w:val="28"/>
           <w:szCs w:val="28"/>
         </w:rPr>
-        <w:t>distance[i][j] = min(distance[i][j], distance[i][k] + distance[k][j])</w:t>
+        <w:t>distance[</w:t>
+      </w:r>
+      <w:proofErr w:type="spellStart"/>
+      <w:r>
+        <w:rPr>
+          <w:sz w:val="28"/>
+          <w:szCs w:val="28"/>
+        </w:rPr>
+        <w:t>i</w:t>
+      </w:r>
+      <w:proofErr w:type="spellEnd"/>
+      <w:r>
+        <w:rPr>
+          <w:sz w:val="28"/>
+          <w:szCs w:val="28"/>
+        </w:rPr>
+        <w:t>][j] = min(distance[</w:t>
+      </w:r>
+      <w:proofErr w:type="spellStart"/>
+      <w:r>
+        <w:rPr>
+          <w:sz w:val="28"/>
+          <w:szCs w:val="28"/>
+        </w:rPr>
+        <w:t>i</w:t>
+      </w:r>
+      <w:proofErr w:type="spellEnd"/>
+      <w:r>
+        <w:rPr>
+          <w:sz w:val="28"/>
+          <w:szCs w:val="28"/>
+        </w:rPr>
+        <w:t>][j], distance[</w:t>
+      </w:r>
+      <w:proofErr w:type="spellStart"/>
+      <w:r>
+        <w:rPr>
+          <w:sz w:val="28"/>
+          <w:szCs w:val="28"/>
+        </w:rPr>
+        <w:t>i</w:t>
+      </w:r>
+      <w:proofErr w:type="spellEnd"/>
+      <w:r>
+        <w:rPr>
+          <w:sz w:val="28"/>
+          <w:szCs w:val="28"/>
+        </w:rPr>
+        <w:t>][k] + distance[k][j])</w:t>
       </w:r>
     </w:p>
     <w:p>
@@ -2085,7 +2492,71 @@
           <w:sz w:val="28"/>
           <w:szCs w:val="28"/>
         </w:rPr>
-        <w:t>where distance[i][j] represents the shortest distance between vertices i and j, and distance[i][k] + distance[k][j] represents the distance between vertices i and j passing through intermediate vertex k.</w:t>
+        <w:t>where distance[</w:t>
+      </w:r>
+      <w:proofErr w:type="spellStart"/>
+      <w:r>
+        <w:rPr>
+          <w:sz w:val="28"/>
+          <w:szCs w:val="28"/>
+        </w:rPr>
+        <w:t>i</w:t>
+      </w:r>
+      <w:proofErr w:type="spellEnd"/>
+      <w:r>
+        <w:rPr>
+          <w:sz w:val="28"/>
+          <w:szCs w:val="28"/>
+        </w:rPr>
+        <w:t xml:space="preserve">][j] represents the shortest distance between vertices </w:t>
+      </w:r>
+      <w:proofErr w:type="spellStart"/>
+      <w:r>
+        <w:rPr>
+          <w:sz w:val="28"/>
+          <w:szCs w:val="28"/>
+        </w:rPr>
+        <w:t>i</w:t>
+      </w:r>
+      <w:proofErr w:type="spellEnd"/>
+      <w:r>
+        <w:rPr>
+          <w:sz w:val="28"/>
+          <w:szCs w:val="28"/>
+        </w:rPr>
+        <w:t xml:space="preserve"> and j, and distance[</w:t>
+      </w:r>
+      <w:proofErr w:type="spellStart"/>
+      <w:r>
+        <w:rPr>
+          <w:sz w:val="28"/>
+          <w:szCs w:val="28"/>
+        </w:rPr>
+        <w:t>i</w:t>
+      </w:r>
+      <w:proofErr w:type="spellEnd"/>
+      <w:r>
+        <w:rPr>
+          <w:sz w:val="28"/>
+          <w:szCs w:val="28"/>
+        </w:rPr>
+        <w:t xml:space="preserve">][k] + distance[k][j] represents the distance between vertices </w:t>
+      </w:r>
+      <w:proofErr w:type="spellStart"/>
+      <w:r>
+        <w:rPr>
+          <w:sz w:val="28"/>
+          <w:szCs w:val="28"/>
+        </w:rPr>
+        <w:t>i</w:t>
+      </w:r>
+      <w:proofErr w:type="spellEnd"/>
+      <w:r>
+        <w:rPr>
+          <w:sz w:val="28"/>
+          <w:szCs w:val="28"/>
+        </w:rPr>
+        <w:t xml:space="preserve"> and j passing through intermediate vertex k.</w:t>
       </w:r>
     </w:p>
     <w:p>
@@ -2123,7 +2594,39 @@
           <w:sz w:val="28"/>
           <w:szCs w:val="28"/>
         </w:rPr>
-        <w:t>The time complexity of the Floyd-Warshall algorithm is O(|V|^3), where |V| is the number of vertices in the graph. This makes it less efficient than other algorithms, such as Dijkstra's algorithm, for finding the shortest path between two vertices in large graphs. However, the Floyd-Warshall algorithm is useful when all pairwise distances are needed, as it avoids the need to run Dijkstra's algorithm multiple times.</w:t>
+        <w:t>The time complexity of the Floyd-</w:t>
+      </w:r>
+      <w:proofErr w:type="spellStart"/>
+      <w:r>
+        <w:rPr>
+          <w:sz w:val="28"/>
+          <w:szCs w:val="28"/>
+        </w:rPr>
+        <w:t>Warshall</w:t>
+      </w:r>
+      <w:proofErr w:type="spellEnd"/>
+      <w:r>
+        <w:rPr>
+          <w:sz w:val="28"/>
+          <w:szCs w:val="28"/>
+        </w:rPr>
+        <w:t xml:space="preserve"> algorithm is O(|V|^3), where |V| is the number of vertices in the graph. This makes it less efficient than other algorithms, such as Dijkstra's algorithm, for finding the shortest path between two vertices in large graphs. However, the Floyd-</w:t>
+      </w:r>
+      <w:proofErr w:type="spellStart"/>
+      <w:r>
+        <w:rPr>
+          <w:sz w:val="28"/>
+          <w:szCs w:val="28"/>
+        </w:rPr>
+        <w:t>Warshall</w:t>
+      </w:r>
+      <w:proofErr w:type="spellEnd"/>
+      <w:r>
+        <w:rPr>
+          <w:sz w:val="28"/>
+          <w:szCs w:val="28"/>
+        </w:rPr>
+        <w:t xml:space="preserve"> algorithm is useful when all pairwise distances are needed, as it avoids the need to run Dijkstra's algorithm multiple times.</w:t>
       </w:r>
     </w:p>
     <w:p>
@@ -2142,7 +2645,7 @@
         <w:lastRenderedPageBreak/>
         <w:drawing>
           <wp:inline distT="0" distB="0" distL="0" distR="0" wp14:anchorId="5CC89AB3" wp14:editId="349354F5">
-            <wp:extent cx="1867161" cy="1562318"/>
+            <wp:extent cx="1470660" cy="1230552"/>
             <wp:effectExtent l="0" t="0" r="0" b="0"/>
             <wp:docPr id="1352739376" name="Picture 1"/>
             <wp:cNvGraphicFramePr>
@@ -2164,7 +2667,7 @@
                   <pic:spPr>
                     <a:xfrm>
                       <a:off x="0" y="0"/>
-                      <a:ext cx="1867161" cy="1562318"/>
+                      <a:ext cx="1470660" cy="1230552"/>
                     </a:xfrm>
                     <a:prstGeom prst="rect">
                       <a:avLst/>
@@ -2232,8 +2735,19 @@
           <w:sz w:val="28"/>
           <w:szCs w:val="28"/>
         </w:rPr>
-        <w:t>Floyd-Warshall</w:t>
-      </w:r>
+        <w:t>Floyd-</w:t>
+      </w:r>
+      <w:proofErr w:type="spellStart"/>
+      <w:r>
+        <w:rPr>
+          <w:i/>
+          <w:iCs/>
+          <w:sz w:val="28"/>
+          <w:szCs w:val="28"/>
+        </w:rPr>
+        <w:t>Warshall</w:t>
+      </w:r>
+      <w:proofErr w:type="spellEnd"/>
     </w:p>
     <w:p>
       <w:pPr>
@@ -2272,7 +2786,7 @@
         </w:rPr>
         <w:drawing>
           <wp:inline distT="0" distB="0" distL="0" distR="0" wp14:anchorId="329D71C2" wp14:editId="14430440">
-            <wp:extent cx="5972810" cy="3020060"/>
+            <wp:extent cx="4922520" cy="2488997"/>
             <wp:effectExtent l="0" t="0" r="0" b="0"/>
             <wp:docPr id="210271156" name="Picture 1"/>
             <wp:cNvGraphicFramePr>
@@ -2294,7 +2808,7 @@
                   <pic:spPr>
                     <a:xfrm>
                       <a:off x="0" y="0"/>
-                      <a:ext cx="5972810" cy="3020060"/>
+                      <a:ext cx="4927827" cy="2491680"/>
                     </a:xfrm>
                     <a:prstGeom prst="rect">
                       <a:avLst/>
@@ -2362,8 +2876,19 @@
           <w:sz w:val="28"/>
           <w:szCs w:val="28"/>
         </w:rPr>
-        <w:t>Floyd-Warshall</w:t>
-      </w:r>
+        <w:t>Floyd-</w:t>
+      </w:r>
+      <w:proofErr w:type="spellStart"/>
+      <w:r>
+        <w:rPr>
+          <w:i/>
+          <w:iCs/>
+          <w:sz w:val="28"/>
+          <w:szCs w:val="28"/>
+        </w:rPr>
+        <w:t>Warshall</w:t>
+      </w:r>
+      <w:proofErr w:type="spellEnd"/>
     </w:p>
     <w:p>
       <w:pPr>
@@ -2388,10 +2913,9 @@
         <w:rPr>
           <w:noProof/>
         </w:rPr>
-        <w:lastRenderedPageBreak/>
         <w:drawing>
           <wp:inline distT="0" distB="0" distL="0" distR="0" wp14:anchorId="3CBA7ECD" wp14:editId="63E6B1E6">
-            <wp:extent cx="5972810" cy="3027680"/>
+            <wp:extent cx="4800600" cy="2433474"/>
             <wp:effectExtent l="0" t="0" r="0" b="0"/>
             <wp:docPr id="1983708298" name="Picture 1"/>
             <wp:cNvGraphicFramePr>
@@ -2413,7 +2937,7 @@
                   <pic:spPr>
                     <a:xfrm>
                       <a:off x="0" y="0"/>
-                      <a:ext cx="5972810" cy="3027680"/>
+                      <a:ext cx="4803563" cy="2434976"/>
                     </a:xfrm>
                     <a:prstGeom prst="rect">
                       <a:avLst/>
@@ -2508,8 +3032,19 @@
           <w:sz w:val="28"/>
           <w:szCs w:val="28"/>
         </w:rPr>
-        <w:t>Floyd-Warshall</w:t>
-      </w:r>
+        <w:t>Floyd-</w:t>
+      </w:r>
+      <w:proofErr w:type="spellStart"/>
+      <w:r>
+        <w:rPr>
+          <w:i/>
+          <w:iCs/>
+          <w:sz w:val="28"/>
+          <w:szCs w:val="28"/>
+        </w:rPr>
+        <w:t>Warshall</w:t>
+      </w:r>
+      <w:proofErr w:type="spellEnd"/>
     </w:p>
     <w:p>
       <w:pPr>
@@ -2573,17 +3108,6 @@
       <w:pPr>
         <w:spacing w:line="360" w:lineRule="auto"/>
         <w:ind w:right="-432"/>
-        <w:jc w:val="both"/>
-        <w:rPr>
-          <w:noProof/>
-          <w:color w:val="FFC000"/>
-        </w:rPr>
-      </w:pPr>
-    </w:p>
-    <w:p>
-      <w:pPr>
-        <w:spacing w:line="360" w:lineRule="auto"/>
-        <w:ind w:right="-432"/>
         <w:jc w:val="center"/>
         <w:rPr>
           <w:b/>
@@ -2599,6 +3123,7 @@
           <w:sz w:val="32"/>
           <w:szCs w:val="32"/>
         </w:rPr>
+        <w:lastRenderedPageBreak/>
         <w:t>Conclusion</w:t>
       </w:r>
     </w:p>
@@ -2617,7 +3142,39 @@
           <w:sz w:val="28"/>
           <w:szCs w:val="28"/>
         </w:rPr>
-        <w:t>In conclusion, after comparing the Dijkstra and Floyd-Warshall algorithms and implementing them in Python, we can see that both algorithms have their strengths and weaknesses. The Dijkstra algorithm is faster and more efficient for finding the shortest path between two points, but it cannot handle negative edge weights. On the other hand, the Floyd-Warshall algorithm can handle negative edge weights and can find the shortest path between all pairs of nodes in a graph, but it is slower than Dijkstra's algorithm for finding the shortest path between two points.</w:t>
+        <w:t>In conclusion, after comparing the Dijkstra and Floyd-</w:t>
+      </w:r>
+      <w:proofErr w:type="spellStart"/>
+      <w:r>
+        <w:rPr>
+          <w:sz w:val="28"/>
+          <w:szCs w:val="28"/>
+        </w:rPr>
+        <w:t>Warshall</w:t>
+      </w:r>
+      <w:proofErr w:type="spellEnd"/>
+      <w:r>
+        <w:rPr>
+          <w:sz w:val="28"/>
+          <w:szCs w:val="28"/>
+        </w:rPr>
+        <w:t xml:space="preserve"> algorithms and implementing them in Python, we can see that both algorithms have their strengths and weaknesses. The Dijkstra algorithm is faster and more efficient for finding the shortest path between two points, but it cannot handle negative edge weights. On the other hand, the Floyd-</w:t>
+      </w:r>
+      <w:proofErr w:type="spellStart"/>
+      <w:r>
+        <w:rPr>
+          <w:sz w:val="28"/>
+          <w:szCs w:val="28"/>
+        </w:rPr>
+        <w:t>Warshall</w:t>
+      </w:r>
+      <w:proofErr w:type="spellEnd"/>
+      <w:r>
+        <w:rPr>
+          <w:sz w:val="28"/>
+          <w:szCs w:val="28"/>
+        </w:rPr>
+        <w:t xml:space="preserve"> algorithm can handle negative edge weights and can find the shortest path between all pairs of nodes in a graph, but it is slower than Dijkstra's algorithm for finding the shortest path between two points.</w:t>
       </w:r>
     </w:p>
     <w:p>
@@ -2635,7 +3192,23 @@
           <w:sz w:val="28"/>
           <w:szCs w:val="28"/>
         </w:rPr>
-        <w:t>When choosing which algorithm to use, it's important to consider the characteristics of the problem at hand. If the graph has no negative edge weights and we need to find the shortest path between two points, then Dijkstra's algorithm is a better choice. If the graph has negative edge weights and we need to find the shortest path between all pairs of nodes, then the Floyd-Warshall algorithm is the way to go.</w:t>
+        <w:t>When choosing which algorithm to use, it's important to consider the characteristics of the problem at hand. If the graph has no negative edge weights and we need to find the shortest path between two points, then Dijkstra's algorithm is a better choice. If the graph has negative edge weights and we need to find the shortest path between all pairs of nodes, then the Floyd-</w:t>
+      </w:r>
+      <w:proofErr w:type="spellStart"/>
+      <w:r>
+        <w:rPr>
+          <w:sz w:val="28"/>
+          <w:szCs w:val="28"/>
+        </w:rPr>
+        <w:t>Warshall</w:t>
+      </w:r>
+      <w:proofErr w:type="spellEnd"/>
+      <w:r>
+        <w:rPr>
+          <w:sz w:val="28"/>
+          <w:szCs w:val="28"/>
+        </w:rPr>
+        <w:t xml:space="preserve"> algorithm is the way to go.</w:t>
       </w:r>
     </w:p>
     <w:p>
@@ -2653,15 +3226,23 @@
           <w:sz w:val="28"/>
           <w:szCs w:val="28"/>
         </w:rPr>
-        <w:t xml:space="preserve">The significant difference in execution time in this laboratory work, is due to the </w:t>
-      </w:r>
-      <w:r>
-        <w:rPr>
-          <w:sz w:val="28"/>
-          <w:szCs w:val="28"/>
-        </w:rPr>
-        <w:lastRenderedPageBreak/>
-        <w:t>fact that Dijkstra’s algorithm was applied to find the shortest paths only form a single starting point to all the other vertices, whereas the Floyd-Warshall algorithm, found the shortest paths between each pair of vertices from the graph.</w:t>
+        <w:t>The significant difference in execution time in this laboratory work, is due to the fact that Dijkstra’s algorithm was applied to find the shortest paths only form a single starting point to all the other vertices, whereas the Floyd-</w:t>
+      </w:r>
+      <w:proofErr w:type="spellStart"/>
+      <w:r>
+        <w:rPr>
+          <w:sz w:val="28"/>
+          <w:szCs w:val="28"/>
+        </w:rPr>
+        <w:t>Warshall</w:t>
+      </w:r>
+      <w:proofErr w:type="spellEnd"/>
+      <w:r>
+        <w:rPr>
+          <w:sz w:val="28"/>
+          <w:szCs w:val="28"/>
+        </w:rPr>
+        <w:t xml:space="preserve"> algorithm, found the shortest paths between each pair of vertices from the graph.</w:t>
       </w:r>
     </w:p>
     <w:p>
@@ -2703,12 +3284,21 @@
           <w:szCs w:val="28"/>
         </w:rPr>
       </w:pPr>
-      <w:r>
-        <w:rPr>
-          <w:sz w:val="28"/>
-          <w:szCs w:val="28"/>
-        </w:rPr>
-        <w:t>Github repository: https://github.com/alya1007/Labs-semester-4/tree/master/AA</w:t>
+      <w:proofErr w:type="spellStart"/>
+      <w:r>
+        <w:rPr>
+          <w:sz w:val="28"/>
+          <w:szCs w:val="28"/>
+        </w:rPr>
+        <w:t>Github</w:t>
+      </w:r>
+      <w:proofErr w:type="spellEnd"/>
+      <w:r>
+        <w:rPr>
+          <w:sz w:val="28"/>
+          <w:szCs w:val="28"/>
+        </w:rPr>
+        <w:t xml:space="preserve"> repository: https://github.com/alya1007/Labs-semester-4/tree/master/AA</w:t>
       </w:r>
     </w:p>
     <w:sectPr>

</xml_diff>